<commit_message>
[ADD]添加MyEclipse XML提示Build Path is Incomplete和Debug时代码乱跳的问题
</commit_message>
<xml_diff>
--- a/部署文档/Fiso开发文档.docx
+++ b/部署文档/Fiso开发文档.docx
@@ -442,11 +442,6 @@
             <w:tcW w:w="2130" w:type="dxa"/>
           </w:tcPr>
           <w:p>
-            <w:pPr>
-              <w:rPr>
-                <w:rFonts w:hint="eastAsia"/>
-              </w:rPr>
-            </w:pPr>
             <w:r>
               <w:rPr>
                 <w:rFonts w:hint="eastAsia"/>
@@ -481,7 +476,7 @@
           <w:p>
             <w:pPr>
               <w:rPr>
-                <w:rFonts w:ascii="楷体" w:eastAsia="楷体" w:hAnsi="楷体" w:hint="eastAsia"/>
+                <w:rFonts w:ascii="楷体" w:eastAsia="楷体" w:hAnsi="楷体"/>
                 <w:sz w:val="22"/>
               </w:rPr>
             </w:pPr>
@@ -541,8 +536,6 @@
               </w:rPr>
               <w:t>找不到问题的解决方式</w:t>
             </w:r>
-            <w:bookmarkStart w:id="0" w:name="_GoBack"/>
-            <w:bookmarkEnd w:id="0"/>
           </w:p>
         </w:tc>
       </w:tr>
@@ -10893,6 +10886,13 @@
     </w:p>
     <w:p>
       <w:pPr>
+        <w:rPr>
+          <w:rFonts w:hint="eastAsia"/>
+        </w:rPr>
+      </w:pPr>
+    </w:p>
+    <w:p>
+      <w:pPr>
         <w:jc w:val="center"/>
       </w:pPr>
       <w:r>
@@ -11062,13 +11062,514 @@
     </w:p>
     <w:p>
       <w:pPr>
+        <w:pStyle w:val="3"/>
+      </w:pPr>
+      <w:r>
+        <w:rPr>
+          <w:rFonts w:hint="eastAsia"/>
+        </w:rPr>
+        <w:lastRenderedPageBreak/>
+        <w:t>Build path is incomplete</w:t>
+      </w:r>
+    </w:p>
+    <w:p>
+      <w:r>
+        <w:rPr>
+          <w:rFonts w:hint="eastAsia"/>
+        </w:rPr>
+        <w:t>之前</w:t>
+      </w:r>
+      <w:r>
+        <w:rPr>
+          <w:rFonts w:hint="eastAsia"/>
+        </w:rPr>
+        <w:t>在</w:t>
+      </w:r>
+      <w:r>
+        <w:t>修改代码之后，</w:t>
+      </w:r>
+      <w:r>
+        <w:rPr>
+          <w:rFonts w:hint="eastAsia"/>
+        </w:rPr>
+        <w:t>重新</w:t>
+      </w:r>
+      <w:r>
+        <w:t>编译，</w:t>
+      </w:r>
+      <w:r>
+        <w:rPr>
+          <w:rFonts w:hint="eastAsia"/>
+        </w:rPr>
+        <w:t>某些</w:t>
+      </w:r>
+      <w:r>
+        <w:t>XML</w:t>
+      </w:r>
+      <w:r>
+        <w:t>配置文件</w:t>
+      </w:r>
+      <w:r>
+        <w:rPr>
+          <w:rFonts w:hint="eastAsia"/>
+        </w:rPr>
+        <w:t>提示</w:t>
+      </w:r>
+      <w:r>
+        <w:t>如下：</w:t>
+      </w:r>
+    </w:p>
+    <w:p>
+      <w:pPr>
+        <w:pStyle w:val="a6"/>
+        <w:ind w:firstLine="400"/>
+      </w:pPr>
+      <w:r>
+        <w:t>Build path is incomplete. Cannot find class file for ***</w:t>
+      </w:r>
+    </w:p>
+    <w:p>
+      <w:r>
+        <w:rPr>
+          <w:rFonts w:hint="eastAsia"/>
+        </w:rPr>
+        <w:t>解决</w:t>
+      </w:r>
+      <w:r>
+        <w:t>方式如下：</w:t>
+      </w:r>
+    </w:p>
+    <w:p>
+      <w:r>
+        <w:rPr>
+          <w:rFonts w:hint="eastAsia"/>
+        </w:rPr>
+        <w:t>右击</w:t>
+      </w:r>
+      <w:r>
+        <w:t>项目</w:t>
+      </w:r>
+      <w:r>
+        <w:rPr>
+          <w:rFonts w:hint="eastAsia"/>
+        </w:rPr>
+        <w:t>-&gt;</w:t>
+      </w:r>
+      <w:r>
+        <w:rPr>
+          <w:rFonts w:hint="eastAsia"/>
+        </w:rPr>
+        <w:t>属性</w:t>
+      </w:r>
+      <w:r>
+        <w:t>-&gt;</w:t>
+      </w:r>
+      <w:r>
+        <w:rPr>
+          <w:rFonts w:hint="eastAsia"/>
+        </w:rPr>
+        <w:t>找到</w:t>
+      </w:r>
+      <w:r>
+        <w:t xml:space="preserve">Build Java Path -&gt;Add Libraries-&gt;Server Runtime-&gt;next </w:t>
+      </w:r>
+      <w:r>
+        <w:rPr>
+          <w:rFonts w:hint="eastAsia"/>
+        </w:rPr>
+        <w:t>选中</w:t>
+      </w:r>
+      <w:r>
+        <w:t>自己安装的</w:t>
+      </w:r>
+      <w:r>
+        <w:t>Tomcat</w:t>
+      </w:r>
+      <w:r>
+        <w:t>服务器</w:t>
+      </w:r>
+      <w:r>
+        <w:t>-&gt;finish</w:t>
+      </w:r>
+      <w:r>
+        <w:rPr>
+          <w:rFonts w:hint="eastAsia"/>
+        </w:rPr>
+        <w:t>。</w:t>
+      </w:r>
+      <w:r>
+        <w:t>回到</w:t>
+      </w:r>
+      <w:r>
+        <w:rPr>
+          <w:rFonts w:hint="eastAsia"/>
+        </w:rPr>
+        <w:t>Java</w:t>
+      </w:r>
+      <w:r>
+        <w:t xml:space="preserve"> Build Path</w:t>
+      </w:r>
+      <w:r>
+        <w:rPr>
+          <w:rFonts w:hint="eastAsia"/>
+        </w:rPr>
+        <w:t>右边</w:t>
+      </w:r>
+      <w:r>
+        <w:t>界面的</w:t>
+      </w:r>
+      <w:r>
+        <w:t>Orader</w:t>
+      </w:r>
+      <w:r>
+        <w:t xml:space="preserve"> and</w:t>
+      </w:r>
+      <w:r>
+        <w:t xml:space="preserve"> export </w:t>
+      </w:r>
+      <w:r>
+        <w:rPr>
+          <w:rFonts w:hint="eastAsia"/>
+        </w:rPr>
+        <w:t>选中</w:t>
+      </w:r>
+      <w:r>
+        <w:t>刚刚添加</w:t>
+      </w:r>
+      <w:r>
+        <w:rPr>
+          <w:rFonts w:hint="eastAsia"/>
+        </w:rPr>
+        <w:t>即可</w:t>
+      </w:r>
+    </w:p>
+    <w:p>
+      <w:pPr>
+        <w:jc w:val="center"/>
+      </w:pPr>
+      <w:r>
+        <w:rPr>
+          <w:noProof/>
+        </w:rPr>
+        <w:drawing>
+          <wp:inline distT="0" distB="0" distL="0" distR="0" wp14:anchorId="0180CA8A" wp14:editId="66E07843">
+            <wp:extent cx="4320000" cy="3229200"/>
+            <wp:effectExtent l="0" t="0" r="4445" b="9525"/>
+            <wp:docPr id="18" name="图片 18"/>
+            <wp:cNvGraphicFramePr>
+              <a:graphicFrameLocks xmlns:a="http://schemas.openxmlformats.org/drawingml/2006/main" noChangeAspect="1"/>
+            </wp:cNvGraphicFramePr>
+            <a:graphic xmlns:a="http://schemas.openxmlformats.org/drawingml/2006/main">
+              <a:graphicData uri="http://schemas.openxmlformats.org/drawingml/2006/picture">
+                <pic:pic xmlns:pic="http://schemas.openxmlformats.org/drawingml/2006/picture">
+                  <pic:nvPicPr>
+                    <pic:cNvPr id="1" name=""/>
+                    <pic:cNvPicPr/>
+                  </pic:nvPicPr>
+                  <pic:blipFill>
+                    <a:blip r:embed="rId45"/>
+                    <a:stretch>
+                      <a:fillRect/>
+                    </a:stretch>
+                  </pic:blipFill>
+                  <pic:spPr>
+                    <a:xfrm>
+                      <a:off x="0" y="0"/>
+                      <a:ext cx="4320000" cy="3229200"/>
+                    </a:xfrm>
+                    <a:prstGeom prst="rect">
+                      <a:avLst/>
+                    </a:prstGeom>
+                  </pic:spPr>
+                </pic:pic>
+              </a:graphicData>
+            </a:graphic>
+          </wp:inline>
+        </w:drawing>
+      </w:r>
+    </w:p>
+    <w:p>
+      <w:pPr>
+        <w:pStyle w:val="3"/>
+      </w:pPr>
+      <w:r>
+        <w:rPr>
+          <w:rFonts w:hint="eastAsia"/>
+        </w:rPr>
+        <w:t>调试</w:t>
+      </w:r>
+      <w:r>
+        <w:t>代码时，乱跳</w:t>
+      </w:r>
+    </w:p>
+    <w:p>
+      <w:r>
+        <w:rPr>
+          <w:rFonts w:hint="eastAsia"/>
+        </w:rPr>
+        <w:t>在</w:t>
+      </w:r>
+      <w:r>
+        <w:t>编译完代码之后</w:t>
+      </w:r>
+      <w:r>
+        <w:rPr>
+          <w:rFonts w:hint="eastAsia"/>
+        </w:rPr>
+        <w:t>，解决</w:t>
+      </w:r>
+      <w:r>
+        <w:t>该问题的步骤如下：</w:t>
+      </w:r>
+    </w:p>
+    <w:p>
+      <w:pPr>
+        <w:rPr>
+          <w:rFonts w:hint="eastAsia"/>
+        </w:rPr>
+      </w:pPr>
+      <w:r>
+        <w:rPr>
+          <w:rFonts w:hint="eastAsia"/>
+        </w:rPr>
+        <w:t>在</w:t>
+      </w:r>
+      <w:r>
+        <w:t>Java Build Path</w:t>
+      </w:r>
+      <w:r>
+        <w:rPr>
+          <w:rFonts w:hint="eastAsia"/>
+        </w:rPr>
+        <w:t>目录</w:t>
+      </w:r>
+      <w:r>
+        <w:t>，对</w:t>
+      </w:r>
+      <w:r>
+        <w:t>JRE System Library</w:t>
+      </w:r>
+      <w:r>
+        <w:t>进行编辑</w:t>
+      </w:r>
+      <w:r>
+        <w:rPr>
+          <w:rFonts w:hint="eastAsia"/>
+        </w:rPr>
+        <w:t>。</w:t>
+      </w:r>
+    </w:p>
+    <w:p>
+      <w:pPr>
+        <w:jc w:val="center"/>
+      </w:pPr>
+      <w:r>
+        <w:rPr>
+          <w:noProof/>
+        </w:rPr>
+        <w:lastRenderedPageBreak/>
+        <w:drawing>
+          <wp:inline distT="0" distB="0" distL="0" distR="0" wp14:anchorId="492BDED2" wp14:editId="18390C3A">
+            <wp:extent cx="4320000" cy="3229200"/>
+            <wp:effectExtent l="0" t="0" r="4445" b="9525"/>
+            <wp:docPr id="20" name="图片 20"/>
+            <wp:cNvGraphicFramePr>
+              <a:graphicFrameLocks xmlns:a="http://schemas.openxmlformats.org/drawingml/2006/main" noChangeAspect="1"/>
+            </wp:cNvGraphicFramePr>
+            <a:graphic xmlns:a="http://schemas.openxmlformats.org/drawingml/2006/main">
+              <a:graphicData uri="http://schemas.openxmlformats.org/drawingml/2006/picture">
+                <pic:pic xmlns:pic="http://schemas.openxmlformats.org/drawingml/2006/picture">
+                  <pic:nvPicPr>
+                    <pic:cNvPr id="1" name=""/>
+                    <pic:cNvPicPr/>
+                  </pic:nvPicPr>
+                  <pic:blipFill>
+                    <a:blip r:embed="rId46"/>
+                    <a:stretch>
+                      <a:fillRect/>
+                    </a:stretch>
+                  </pic:blipFill>
+                  <pic:spPr>
+                    <a:xfrm>
+                      <a:off x="0" y="0"/>
+                      <a:ext cx="4320000" cy="3229200"/>
+                    </a:xfrm>
+                    <a:prstGeom prst="rect">
+                      <a:avLst/>
+                    </a:prstGeom>
+                  </pic:spPr>
+                </pic:pic>
+              </a:graphicData>
+            </a:graphic>
+          </wp:inline>
+        </w:drawing>
+      </w:r>
+    </w:p>
+    <w:p>
+      <w:pPr>
+        <w:rPr>
+          <w:rFonts w:hint="eastAsia"/>
+        </w:rPr>
+      </w:pPr>
+      <w:r>
+        <w:rPr>
+          <w:rFonts w:hint="eastAsia"/>
+        </w:rPr>
+        <w:t>修改</w:t>
+      </w:r>
+      <w:r>
+        <w:t>Alternate JRE</w:t>
+      </w:r>
+      <w:r>
+        <w:t>，点击</w:t>
+      </w:r>
+      <w:r>
+        <w:t>Installed JREs</w:t>
+      </w:r>
+    </w:p>
+    <w:p>
+      <w:pPr>
+        <w:jc w:val="center"/>
+      </w:pPr>
+      <w:r>
+        <w:rPr>
+          <w:noProof/>
+        </w:rPr>
+        <w:drawing>
+          <wp:inline distT="0" distB="0" distL="0" distR="0" wp14:anchorId="5CD9BC0E" wp14:editId="2D5172E1">
+            <wp:extent cx="4320000" cy="3229200"/>
+            <wp:effectExtent l="0" t="0" r="4445" b="9525"/>
+            <wp:docPr id="19" name="图片 19"/>
+            <wp:cNvGraphicFramePr>
+              <a:graphicFrameLocks xmlns:a="http://schemas.openxmlformats.org/drawingml/2006/main" noChangeAspect="1"/>
+            </wp:cNvGraphicFramePr>
+            <a:graphic xmlns:a="http://schemas.openxmlformats.org/drawingml/2006/main">
+              <a:graphicData uri="http://schemas.openxmlformats.org/drawingml/2006/picture">
+                <pic:pic xmlns:pic="http://schemas.openxmlformats.org/drawingml/2006/picture">
+                  <pic:nvPicPr>
+                    <pic:cNvPr id="1" name=""/>
+                    <pic:cNvPicPr/>
+                  </pic:nvPicPr>
+                  <pic:blipFill>
+                    <a:blip r:embed="rId47"/>
+                    <a:stretch>
+                      <a:fillRect/>
+                    </a:stretch>
+                  </pic:blipFill>
+                  <pic:spPr>
+                    <a:xfrm>
+                      <a:off x="0" y="0"/>
+                      <a:ext cx="4320000" cy="3229200"/>
+                    </a:xfrm>
+                    <a:prstGeom prst="rect">
+                      <a:avLst/>
+                    </a:prstGeom>
+                  </pic:spPr>
+                </pic:pic>
+              </a:graphicData>
+            </a:graphic>
+          </wp:inline>
+        </w:drawing>
+      </w:r>
+    </w:p>
+    <w:p>
+      <w:r>
+        <w:rPr>
+          <w:rFonts w:hint="eastAsia"/>
+        </w:rPr>
+        <w:t>确保</w:t>
+      </w:r>
+      <w:r>
+        <w:t>Alternate JRE</w:t>
+      </w:r>
+      <w:r>
+        <w:rPr>
+          <w:rFonts w:hint="eastAsia"/>
+        </w:rPr>
+        <w:t>为自安装</w:t>
+      </w:r>
+      <w:r>
+        <w:t>的</w:t>
+      </w:r>
+      <w:r>
+        <w:t>JDK</w:t>
+      </w:r>
+      <w:r>
+        <w:t>所在目录</w:t>
+      </w:r>
+    </w:p>
+    <w:p>
+      <w:pPr>
+        <w:jc w:val="center"/>
+      </w:pPr>
+      <w:r>
+        <w:rPr>
+          <w:noProof/>
+        </w:rPr>
+        <w:lastRenderedPageBreak/>
+        <w:drawing>
+          <wp:inline distT="0" distB="0" distL="0" distR="0" wp14:anchorId="2A82054E" wp14:editId="56AC7FF3">
+            <wp:extent cx="4320000" cy="2919600"/>
+            <wp:effectExtent l="0" t="0" r="4445" b="0"/>
+            <wp:docPr id="21" name="图片 21"/>
+            <wp:cNvGraphicFramePr>
+              <a:graphicFrameLocks xmlns:a="http://schemas.openxmlformats.org/drawingml/2006/main" noChangeAspect="1"/>
+            </wp:cNvGraphicFramePr>
+            <a:graphic xmlns:a="http://schemas.openxmlformats.org/drawingml/2006/main">
+              <a:graphicData uri="http://schemas.openxmlformats.org/drawingml/2006/picture">
+                <pic:pic xmlns:pic="http://schemas.openxmlformats.org/drawingml/2006/picture">
+                  <pic:nvPicPr>
+                    <pic:cNvPr id="1" name=""/>
+                    <pic:cNvPicPr/>
+                  </pic:nvPicPr>
+                  <pic:blipFill>
+                    <a:blip r:embed="rId48"/>
+                    <a:stretch>
+                      <a:fillRect/>
+                    </a:stretch>
+                  </pic:blipFill>
+                  <pic:spPr>
+                    <a:xfrm>
+                      <a:off x="0" y="0"/>
+                      <a:ext cx="4320000" cy="2919600"/>
+                    </a:xfrm>
+                    <a:prstGeom prst="rect">
+                      <a:avLst/>
+                    </a:prstGeom>
+                  </pic:spPr>
+                </pic:pic>
+              </a:graphicData>
+            </a:graphic>
+          </wp:inline>
+        </w:drawing>
+      </w:r>
+    </w:p>
+    <w:p>
+      <w:pPr>
+        <w:rPr>
+          <w:rFonts w:hint="eastAsia"/>
+        </w:rPr>
+      </w:pPr>
+      <w:r>
+        <w:rPr>
+          <w:rFonts w:hint="eastAsia"/>
+        </w:rPr>
+        <w:t>重新编译</w:t>
+      </w:r>
+      <w:r>
+        <w:t>项目即可。</w:t>
+      </w:r>
+      <w:bookmarkStart w:id="0" w:name="_GoBack"/>
+      <w:bookmarkEnd w:id="0"/>
+    </w:p>
+    <w:p>
+      <w:pPr>
         <w:pStyle w:val="1"/>
       </w:pPr>
       <w:r>
         <w:rPr>
           <w:rFonts w:hint="eastAsia"/>
         </w:rPr>
-        <w:lastRenderedPageBreak/>
         <w:t>结束语</w:t>
       </w:r>
     </w:p>
@@ -11177,12 +11678,12 @@
       </w:r>
     </w:p>
     <w:sectPr>
-      <w:headerReference w:type="even" r:id="rId45"/>
-      <w:headerReference w:type="default" r:id="rId46"/>
-      <w:footerReference w:type="even" r:id="rId47"/>
-      <w:footerReference w:type="default" r:id="rId48"/>
-      <w:headerReference w:type="first" r:id="rId49"/>
-      <w:footerReference w:type="first" r:id="rId50"/>
+      <w:headerReference w:type="even" r:id="rId49"/>
+      <w:headerReference w:type="default" r:id="rId50"/>
+      <w:footerReference w:type="even" r:id="rId51"/>
+      <w:footerReference w:type="default" r:id="rId52"/>
+      <w:headerReference w:type="first" r:id="rId53"/>
+      <w:footerReference w:type="first" r:id="rId54"/>
       <w:pgSz w:w="11906" w:h="16838"/>
       <w:pgMar w:top="1440" w:right="1800" w:bottom="1440" w:left="1800" w:header="851" w:footer="992" w:gutter="0"/>
       <w:cols w:space="425"/>
@@ -13644,7 +14145,7 @@
 </file>
 
 <file path=customXml/itemProps1.xml><?xml version="1.0" encoding="utf-8"?>
-<ds:datastoreItem xmlns:ds="http://schemas.openxmlformats.org/officeDocument/2006/customXml" ds:itemID="{7A36609A-437E-4405-BE68-DFBAFAF2F037}">
+<ds:datastoreItem xmlns:ds="http://schemas.openxmlformats.org/officeDocument/2006/customXml" ds:itemID="{F0CC28B1-DBF4-4547-BFA5-9A0BABE4EDE2}">
   <ds:schemaRefs>
     <ds:schemaRef ds:uri="http://schemas.openxmlformats.org/officeDocument/2006/bibliography"/>
   </ds:schemaRefs>

</xml_diff>